<commit_message>
fix session bug, add case for normal user and admin
</commit_message>
<xml_diff>
--- a/PlagismDetector/DEF/DocumentFile/cuong.docx
+++ b/PlagismDetector/DEF/DocumentFile/cuong.docx
@@ -3,270 +3,196 @@
 <w:document xmlns:wpc="http://schemas.microsoft.com/office/word/2010/wordprocessingCanvas" xmlns:cx="http://schemas.microsoft.com/office/drawing/2014/chartex" xmlns:cx1="http://schemas.microsoft.com/office/drawing/2015/9/8/chartex" xmlns:cx2="http://schemas.microsoft.com/office/drawing/2015/10/21/chartex" xmlns:cx3="http://schemas.microsoft.com/office/drawing/2016/5/9/chartex" xmlns:cx4="http://schemas.microsoft.com/office/drawing/2016/5/10/chartex" xmlns:cx5="http://schemas.microsoft.com/office/drawing/2016/5/11/chartex" xmlns:cx6="http://schemas.microsoft.com/office/drawing/2016/5/12/chartex" xmlns:cx7="http://schemas.microsoft.com/office/drawing/2016/5/13/chartex" xmlns:cx8="http://schemas.microsoft.com/office/drawing/2016/5/14/chartex" xmlns:mc="http://schemas.openxmlformats.org/markup-compatibility/2006" xmlns:aink="http://schemas.microsoft.com/office/drawing/2016/ink" xmlns:am3d="http://schemas.microsoft.com/office/drawing/2017/model3d" xmlns:o="urn:schemas-microsoft-com:office:office" xmlns:r="http://schemas.openxmlformats.org/officeDocument/2006/relationships" xmlns:m="http://schemas.openxmlformats.org/officeDocument/2006/math" xmlns:v="urn:schemas-microsoft-com:vml" xmlns:wp14="http://schemas.microsoft.com/office/word/2010/wordprocessingDrawing" xmlns:wp="http://schemas.openxmlformats.org/drawingml/2006/wordprocessingDrawing" xmlns:w10="urn:schemas-microsoft-com:office:word" xmlns:w="http://schemas.openxmlformats.org/wordprocessingml/2006/main" xmlns:w14="http://schemas.microsoft.com/office/word/2010/wordml" xmlns:w15="http://schemas.microsoft.com/office/word/2012/wordml" xmlns:w16cex="http://schemas.microsoft.com/office/word/2018/wordml/cex" xmlns:w16cid="http://schemas.microsoft.com/office/word/2016/wordml/cid" xmlns:w16="http://schemas.microsoft.com/office/word/2018/wordml" xmlns:w16sdtdh="http://schemas.microsoft.com/office/word/2020/wordml/sdtdatahash" xmlns:w16se="http://schemas.microsoft.com/office/word/2015/wordml/symex" xmlns:wpg="http://schemas.microsoft.com/office/word/2010/wordprocessingGroup" xmlns:wpi="http://schemas.microsoft.com/office/word/2010/wordprocessingInk" xmlns:wne="http://schemas.microsoft.com/office/word/2006/wordml" xmlns:wps="http://schemas.microsoft.com/office/word/2010/wordprocessingShape" mc:Ignorable="w14 w15 w16se w16cid w16 w16cex w16sdtdh wp14">
   <w:body>
     <w:p>
-      <w:proofErr w:type="spellStart"/>
+      <w:pPr>
+        <w:spacing w:after="0" w:line="240" w:lineRule="auto"/>
+        <w:rPr>
+          <w:rFonts w:ascii="Verdana" w:eastAsia="Times New Roman" w:hAnsi="Verdana"/>
+          <w:b/>
+          <w:bCs/>
+          <w:color w:val="000000"/>
+          <w:sz w:val="20"/>
+          <w:szCs w:val="20"/>
+          <w:shd w:val="clear" w:color="auto" w:fill="FFFFFF"/>
+        </w:rPr>
+      </w:pPr>
+      <w:r>
+        <w:rPr>
+          <w:rFonts w:ascii="Verdana" w:eastAsia="Times New Roman" w:hAnsi="Verdana"/>
+          <w:color w:val="000000"/>
+          <w:sz w:val="20"/>
+          <w:szCs w:val="20"/>
+          <w:shd w:val="clear" w:color="auto" w:fill="FFFFFF"/>
+        </w:rPr>
+        <w:t>chào các bạn mình là thành viên mới, từ nhỏ mình đã đam mê bộ Kamen Rider Ryuki. Không biết có bạn nào giống mình ko, đã hơn 9 năm nay nhung tình yêu dành cho Kamen Rider Ryuki của mình chưa hề giảm. Sau đây mình xin viết về các Rider, thẻ bài,... trong Kamen Rider Ryuki.</w:t>
+      </w:r>
+      <w:r>
+        <w:rPr>
+          <w:rFonts w:ascii="Verdana" w:eastAsia="Times New Roman" w:hAnsi="Verdana"/>
+          <w:b/>
+          <w:bCs/>
+          <w:color w:val="000000"/>
+          <w:sz w:val="20"/>
+          <w:szCs w:val="20"/>
+          <w:shd w:val="clear" w:color="auto" w:fill="FFFFFF"/>
+        </w:rPr>
+        <w:t xml:space="preserve"> </w:t>
+      </w:r>
+    </w:p>
+    <w:p>
+      <w:pPr>
+        <w:spacing w:after="0" w:line="240" w:lineRule="auto"/>
+        <w:rPr>
+          <w:rFonts w:ascii="Times New Roman" w:eastAsia="Times New Roman" w:hAnsi="Times New Roman"/>
+          <w:sz w:val="24"/>
+          <w:szCs w:val="24"/>
+        </w:rPr>
+      </w:pPr>
+      <w:r>
+        <w:rPr>
+          <w:rFonts w:ascii="Verdana" w:eastAsia="Times New Roman" w:hAnsi="Verdana"/>
+          <w:b/>
+          <w:bCs/>
+          <w:color w:val="000000"/>
+          <w:sz w:val="20"/>
+          <w:szCs w:val="20"/>
+          <w:shd w:val="clear" w:color="auto" w:fill="FFFFFF"/>
+        </w:rPr>
+        <w:t>1. Kamen Rider Ryuki</w:t>
+      </w:r>
+      <w:r>
+        <w:rPr>
+          <w:rFonts w:ascii="Verdana" w:eastAsia="Times New Roman" w:hAnsi="Verdana"/>
+          <w:color w:val="000000"/>
+          <w:sz w:val="20"/>
+          <w:szCs w:val="20"/>
+        </w:rPr>
+        <w:br/>
+      </w:r>
+    </w:p>
+    <w:p>
+      <w:pPr>
+        <w:shd w:val="clear" w:color="auto" w:fill="FFFFFF"/>
+        <w:spacing w:after="0" w:line="240" w:lineRule="auto"/>
+        <w:rPr>
+          <w:rFonts w:ascii="Verdana" w:eastAsia="Times New Roman" w:hAnsi="Verdana"/>
+          <w:color w:val="000000"/>
+          <w:sz w:val="20"/>
+          <w:szCs w:val="20"/>
+        </w:rPr>
+      </w:pPr>
+      <w:r>
+        <w:rPr>
+          <w:rFonts w:ascii="Verdana" w:eastAsia="Times New Roman" w:hAnsi="Verdana"/>
+          <w:b/>
+          <w:bCs/>
+          <w:i/>
+          <w:iCs/>
+          <w:color w:val="000000"/>
+          <w:sz w:val="24"/>
+          <w:szCs w:val="24"/>
+        </w:rPr>
+        <w:t>Kido Shinji - Kamen Rider Ryuki</w:t>
+      </w:r>
+    </w:p>
+    <w:p>
+      <w:pPr>
+        <w:shd w:val="clear" w:color="auto" w:fill="FFFFFF"/>
+        <w:spacing w:after="0" w:line="240" w:lineRule="auto"/>
+        <w:rPr>
+          <w:rFonts w:ascii="Verdana" w:eastAsia="Times New Roman" w:hAnsi="Verdana"/>
+          <w:color w:val="000000"/>
+          <w:sz w:val="20"/>
+          <w:szCs w:val="20"/>
+        </w:rPr>
+      </w:pPr>
+      <w:r>
+        <w:rPr>
+          <w:rFonts w:ascii="Verdana" w:eastAsia="Times New Roman" w:hAnsi="Verdana"/>
+          <w:color w:val="000000"/>
+          <w:sz w:val="24"/>
+          <w:szCs w:val="24"/>
+        </w:rPr>
+        <w:br/>
+        <w:t>Hậu đậu,ngốc nghếch,vụng về nhưng là 1 con người tốt. Anh làm việc ở tòa soạn báo tên là ORE Journal và làm thêm ở tiệm của Kanzaki Yui</w:t>
+      </w:r>
+    </w:p>
+    <w:p>
+      <w:pPr>
+        <w:shd w:val="clear" w:color="auto" w:fill="FFFFFF"/>
+        <w:spacing w:after="0" w:line="240" w:lineRule="auto"/>
+        <w:rPr>
+          <w:rFonts w:ascii="Verdana" w:eastAsia="Times New Roman" w:hAnsi="Verdana"/>
+          <w:color w:val="000000"/>
+          <w:sz w:val="20"/>
+          <w:szCs w:val="20"/>
+        </w:rPr>
+      </w:pPr>
+      <w:r>
+        <w:rPr>
+          <w:rFonts w:ascii="Verdana" w:eastAsia="Times New Roman" w:hAnsi="Verdana"/>
+          <w:color w:val="000000"/>
+          <w:sz w:val="24"/>
+          <w:szCs w:val="24"/>
+        </w:rPr>
+        <w:br/>
+        <w:t>- Lí do chiến đấu: cứu người dân vô tội khỏi Mirror Monster và ngăn chặn cuộc chiến</w:t>
+      </w:r>
+      <w:r>
+        <w:rPr>
+          <w:rFonts w:ascii="Verdana" w:eastAsia="Times New Roman" w:hAnsi="Verdana"/>
+          <w:color w:val="000000"/>
+          <w:sz w:val="24"/>
+          <w:szCs w:val="24"/>
+        </w:rPr>
+        <w:br/>
+        <w:t>- Lí do chết:trong lúc cứu 1 đứa trẻ Kido bị đâm lén bởi 1 con Monster nhưng anh vẫn gắng sức chiến đấu cùng Ren để bảo vệ người dân.Sau đó Kido kiệt sức chết</w:t>
+      </w:r>
+      <w:r>
+        <w:rPr>
+          <w:rFonts w:ascii="Verdana" w:eastAsia="Times New Roman" w:hAnsi="Verdana"/>
+          <w:color w:val="000000"/>
+          <w:sz w:val="24"/>
+          <w:szCs w:val="24"/>
+        </w:rPr>
+        <w:br/>
+        <w:t>Monster Contract của anh là Dragreder</w:t>
+      </w:r>
+    </w:p>
+    <w:p>
+      <w:pPr>
+        <w:rPr>
+          <w:rFonts w:ascii="Calibri" w:eastAsia="游明朝" w:hAnsi="Calibri"/>
+        </w:rPr>
+      </w:pPr>
+    </w:p>
+    <w:p/>
+    <w:p>
       <w:r>
         <w:t>T</w:t>
       </w:r>
       <w:r>
-        <w:t>rong</w:t>
-      </w:r>
-      <w:proofErr w:type="spellEnd"/>
-      <w:r>
-        <w:t xml:space="preserve"> </w:t>
-      </w:r>
-      <w:proofErr w:type="spellStart"/>
-      <w:r>
-        <w:t>bài</w:t>
-      </w:r>
-      <w:proofErr w:type="spellEnd"/>
-      <w:r>
-        <w:t xml:space="preserve"> </w:t>
-      </w:r>
-      <w:proofErr w:type="spellStart"/>
-      <w:r>
-        <w:t>báo</w:t>
-      </w:r>
-      <w:proofErr w:type="spellEnd"/>
-      <w:r>
-        <w:t xml:space="preserve"> </w:t>
-      </w:r>
-      <w:proofErr w:type="spellStart"/>
-      <w:r>
-        <w:t>của</w:t>
-      </w:r>
-      <w:proofErr w:type="spellEnd"/>
-      <w:r>
-        <w:t xml:space="preserve"> </w:t>
-      </w:r>
-      <w:proofErr w:type="spellStart"/>
-      <w:r>
-        <w:t>chúng</w:t>
-      </w:r>
-      <w:proofErr w:type="spellEnd"/>
-      <w:r>
-        <w:t xml:space="preserve"> </w:t>
-      </w:r>
-      <w:proofErr w:type="spellStart"/>
-      <w:r>
-        <w:t>tôi</w:t>
-      </w:r>
-      <w:proofErr w:type="spellEnd"/>
-      <w:r>
-        <w:t xml:space="preserve">, </w:t>
-      </w:r>
-      <w:proofErr w:type="spellStart"/>
-      <w:r>
-        <w:t>chúng</w:t>
-      </w:r>
-      <w:proofErr w:type="spellEnd"/>
-      <w:r>
-        <w:t xml:space="preserve"> </w:t>
-      </w:r>
-      <w:proofErr w:type="spellStart"/>
-      <w:r>
-        <w:t>tôi</w:t>
-      </w:r>
-      <w:proofErr w:type="spellEnd"/>
-      <w:r>
-        <w:t xml:space="preserve"> </w:t>
-      </w:r>
-      <w:proofErr w:type="spellStart"/>
-      <w:r>
-        <w:t>đưa</w:t>
-      </w:r>
-      <w:proofErr w:type="spellEnd"/>
-      <w:r>
-        <w:t xml:space="preserve"> ra </w:t>
-      </w:r>
-      <w:proofErr w:type="spellStart"/>
-      <w:r>
-        <w:t>giải</w:t>
-      </w:r>
-      <w:proofErr w:type="spellEnd"/>
-      <w:r>
-        <w:t xml:space="preserve"> </w:t>
-      </w:r>
-      <w:proofErr w:type="spellStart"/>
-      <w:r>
-        <w:t>pháp</w:t>
-      </w:r>
-      <w:proofErr w:type="spellEnd"/>
-      <w:r>
-        <w:t xml:space="preserve"> </w:t>
-      </w:r>
-      <w:proofErr w:type="spellStart"/>
-      <w:r>
-        <w:t>đo</w:t>
-      </w:r>
-      <w:proofErr w:type="spellEnd"/>
-      <w:r>
-        <w:t xml:space="preserve"> </w:t>
-      </w:r>
-      <w:proofErr w:type="spellStart"/>
-      <w:r>
-        <w:t>độ</w:t>
-      </w:r>
-      <w:proofErr w:type="spellEnd"/>
-      <w:r>
-        <w:t xml:space="preserve"> </w:t>
-      </w:r>
-      <w:proofErr w:type="spellStart"/>
-      <w:r>
-        <w:t>tương</w:t>
-      </w:r>
-      <w:proofErr w:type="spellEnd"/>
-      <w:r>
-        <w:t xml:space="preserve"> </w:t>
-      </w:r>
-      <w:proofErr w:type="spellStart"/>
-      <w:r>
-        <w:t>đồng</w:t>
-      </w:r>
-      <w:proofErr w:type="spellEnd"/>
-      <w:r>
-        <w:t xml:space="preserve"> </w:t>
-      </w:r>
-      <w:proofErr w:type="spellStart"/>
-      <w:r>
-        <w:t>trên</w:t>
-      </w:r>
-      <w:proofErr w:type="spellEnd"/>
-      <w:r>
-        <w:t xml:space="preserve"> </w:t>
-      </w:r>
-      <w:proofErr w:type="spellStart"/>
-      <w:r>
-        <w:t>câu</w:t>
-      </w:r>
-      <w:proofErr w:type="spellEnd"/>
-      <w:r>
-        <w:t xml:space="preserve"> </w:t>
-      </w:r>
-      <w:proofErr w:type="spellStart"/>
-      <w:r>
-        <w:t>dựa</w:t>
-      </w:r>
-      <w:proofErr w:type="spellEnd"/>
-      <w:r>
-        <w:t xml:space="preserve"> </w:t>
-      </w:r>
-      <w:proofErr w:type="spellStart"/>
-      <w:r>
-        <w:t>trên</w:t>
-      </w:r>
-      <w:proofErr w:type="spellEnd"/>
-      <w:r>
-        <w:t xml:space="preserve"> </w:t>
-      </w:r>
-      <w:proofErr w:type="spellStart"/>
-      <w:r>
-        <w:t>thuật</w:t>
-      </w:r>
-      <w:proofErr w:type="spellEnd"/>
-      <w:r>
-        <w:t xml:space="preserve"> </w:t>
-      </w:r>
-      <w:proofErr w:type="spellStart"/>
-      <w:r>
-        <w:t>toán</w:t>
-      </w:r>
-      <w:proofErr w:type="spellEnd"/>
-      <w:r>
-        <w:t xml:space="preserve"> </w:t>
-      </w:r>
-      <w:proofErr w:type="spellStart"/>
+        <w:t xml:space="preserve">rong bài báo của chúng tôi, chúng tôi đưa ra giải pháp </w:t>
+      </w:r>
+      <w:r>
+        <w:t xml:space="preserve">đo độ tương đồng trên câu dựa trên thuật toán </w:t>
+      </w:r>
       <w:r>
         <w:t>L</w:t>
       </w:r>
       <w:r>
         <w:t>evenshtein</w:t>
       </w:r>
-      <w:proofErr w:type="spellEnd"/>
-      <w:r>
-        <w:t xml:space="preserve"> </w:t>
-      </w:r>
-      <w:proofErr w:type="spellStart"/>
-      <w:r>
-        <w:t>và</w:t>
-      </w:r>
-      <w:proofErr w:type="spellEnd"/>
-      <w:r>
-        <w:t xml:space="preserve"> </w:t>
-      </w:r>
-      <w:proofErr w:type="spellStart"/>
-      <w:r>
-        <w:t>dùng</w:t>
-      </w:r>
-      <w:proofErr w:type="spellEnd"/>
-      <w:r>
-        <w:t xml:space="preserve"> </w:t>
-      </w:r>
-      <w:proofErr w:type="spellStart"/>
-      <w:r>
-        <w:t>mo</w:t>
-      </w:r>
-      <w:proofErr w:type="spellEnd"/>
-      <w:r>
-        <w:t xml:space="preserve">̂ </w:t>
-      </w:r>
-      <w:proofErr w:type="spellStart"/>
-      <w:r>
-        <w:t>hình</w:t>
-      </w:r>
-      <w:proofErr w:type="spellEnd"/>
-      <w:r>
-        <w:t xml:space="preserve"> </w:t>
-      </w:r>
-      <w:proofErr w:type="spellStart"/>
-      <w:r>
-        <w:t>học</w:t>
-      </w:r>
-      <w:proofErr w:type="spellEnd"/>
-      <w:r>
-        <w:t xml:space="preserve"> </w:t>
-      </w:r>
-      <w:proofErr w:type="spellStart"/>
-      <w:r>
-        <w:t>sâu</w:t>
-      </w:r>
-      <w:proofErr w:type="spellEnd"/>
-      <w:r>
-        <w:t xml:space="preserve"> Siamese</w:t>
-      </w:r>
-      <w:r>
-        <w:t xml:space="preserve"> </w:t>
-      </w:r>
-      <w:proofErr w:type="spellStart"/>
-      <w:r>
-        <w:t>đe</w:t>
-      </w:r>
-      <w:proofErr w:type="spellEnd"/>
-      <w:r>
-        <w:t xml:space="preserve">̂̉ </w:t>
-      </w:r>
-      <w:proofErr w:type="spellStart"/>
-      <w:r>
-        <w:t>cải</w:t>
-      </w:r>
-      <w:proofErr w:type="spellEnd"/>
-      <w:r>
-        <w:t xml:space="preserve"> </w:t>
-      </w:r>
-      <w:proofErr w:type="spellStart"/>
-      <w:r>
-        <w:t>thie</w:t>
-      </w:r>
-      <w:proofErr w:type="spellEnd"/>
-      <w:r>
-        <w:t xml:space="preserve">̣̂n </w:t>
-      </w:r>
-      <w:proofErr w:type="spellStart"/>
-      <w:r>
-        <w:t>cho</w:t>
-      </w:r>
-      <w:proofErr w:type="spellEnd"/>
-      <w:r>
-        <w:t xml:space="preserve"> tiếng việt</w:t>
+      <w:r>
+        <w:t xml:space="preserve"> và dùng</w:t>
+      </w:r>
+      <w:r>
+        <w:t xml:space="preserve"> mô hình </w:t>
+      </w:r>
+      <w:r>
+        <w:t>học sâu Siamese</w:t>
+      </w:r>
+      <w:r>
+        <w:t xml:space="preserve"> để cải thiện cho tiếng việt</w:t>
       </w:r>
       <w:r>
         <w:t>.</w:t>
@@ -280,149 +206,11 @@
           <w:numId w:val="1"/>
         </w:numPr>
       </w:pPr>
-      <w:proofErr w:type="spellStart"/>
-      <w:r>
-        <w:t>Tiền</w:t>
-      </w:r>
-      <w:proofErr w:type="spellEnd"/>
-      <w:r>
-        <w:t xml:space="preserve"> </w:t>
-      </w:r>
-      <w:proofErr w:type="spellStart"/>
-      <w:r>
-        <w:t>xử</w:t>
-      </w:r>
-      <w:proofErr w:type="spellEnd"/>
-      <w:r>
-        <w:t xml:space="preserve"> </w:t>
-      </w:r>
-      <w:proofErr w:type="spellStart"/>
-      <w:r>
-        <w:t>lý</w:t>
-      </w:r>
-      <w:proofErr w:type="spellEnd"/>
-      <w:r>
-        <w:t xml:space="preserve"> </w:t>
-      </w:r>
-      <w:proofErr w:type="spellStart"/>
-      <w:r>
-        <w:t>dữ</w:t>
-      </w:r>
-      <w:proofErr w:type="spellEnd"/>
-      <w:r>
-        <w:t xml:space="preserve"> </w:t>
-      </w:r>
-      <w:proofErr w:type="spellStart"/>
-      <w:r>
-        <w:t>liệu</w:t>
-      </w:r>
-      <w:proofErr w:type="spellEnd"/>
-      <w:r>
-        <w:t xml:space="preserve"> </w:t>
-      </w:r>
-      <w:proofErr w:type="spellStart"/>
-      <w:r>
-        <w:t>tách</w:t>
-      </w:r>
-      <w:proofErr w:type="spellEnd"/>
-      <w:r>
-        <w:t xml:space="preserve"> </w:t>
-      </w:r>
-      <w:proofErr w:type="spellStart"/>
-      <w:r>
-        <w:t>văn</w:t>
-      </w:r>
-      <w:proofErr w:type="spellEnd"/>
-      <w:r>
-        <w:t xml:space="preserve"> </w:t>
-      </w:r>
-      <w:proofErr w:type="spellStart"/>
-      <w:r>
-        <w:t>bản</w:t>
-      </w:r>
-      <w:proofErr w:type="spellEnd"/>
-      <w:r>
-        <w:t xml:space="preserve"> </w:t>
-      </w:r>
-      <w:proofErr w:type="spellStart"/>
-      <w:r>
-        <w:t>thành</w:t>
-      </w:r>
-      <w:proofErr w:type="spellEnd"/>
-      <w:r>
-        <w:t xml:space="preserve"> </w:t>
-      </w:r>
-      <w:proofErr w:type="spellStart"/>
-      <w:r>
-        <w:t>các</w:t>
-      </w:r>
-      <w:proofErr w:type="spellEnd"/>
-      <w:r>
-        <w:t xml:space="preserve"> </w:t>
-      </w:r>
-      <w:proofErr w:type="spellStart"/>
-      <w:r>
-        <w:t>câu</w:t>
-      </w:r>
-      <w:proofErr w:type="spellEnd"/>
-      <w:r>
-        <w:t xml:space="preserve"> </w:t>
-      </w:r>
-      <w:proofErr w:type="spellStart"/>
-      <w:r>
-        <w:t>và</w:t>
-      </w:r>
-      <w:proofErr w:type="spellEnd"/>
-      <w:r>
-        <w:t xml:space="preserve"> </w:t>
-      </w:r>
-      <w:proofErr w:type="spellStart"/>
-      <w:r>
-        <w:t>lưu</w:t>
-      </w:r>
-      <w:proofErr w:type="spellEnd"/>
-      <w:r>
-        <w:t xml:space="preserve"> </w:t>
-      </w:r>
-      <w:proofErr w:type="spellStart"/>
-      <w:r>
-        <w:t>trữ</w:t>
-      </w:r>
-      <w:proofErr w:type="spellEnd"/>
-      <w:r>
-        <w:t xml:space="preserve"> </w:t>
-      </w:r>
-      <w:proofErr w:type="spellStart"/>
-      <w:r>
-        <w:t>vào</w:t>
-      </w:r>
-      <w:proofErr w:type="spellEnd"/>
-      <w:r>
-        <w:t xml:space="preserve"> database </w:t>
-      </w:r>
-      <w:proofErr w:type="spellStart"/>
-      <w:r>
-        <w:t>của</w:t>
-      </w:r>
-      <w:proofErr w:type="spellEnd"/>
-      <w:r>
-        <w:t xml:space="preserve"> </w:t>
-      </w:r>
-      <w:proofErr w:type="spellStart"/>
-      <w:r>
-        <w:t>chương</w:t>
-      </w:r>
-      <w:proofErr w:type="spellEnd"/>
-      <w:r>
-        <w:t xml:space="preserve"> </w:t>
-      </w:r>
-      <w:proofErr w:type="spellStart"/>
-      <w:r>
-        <w:t>trình</w:t>
-      </w:r>
-      <w:proofErr w:type="spellEnd"/>
-      <w:r>
-        <w:t>.</w:t>
+      <w:r>
+        <w:t xml:space="preserve">Tiền xử lý dữ liệu tách văn bản thành các câu và </w:t>
+      </w:r>
+      <w:r>
+        <w:t>lưu trữ vào database của chương trình.</w:t>
       </w:r>
     </w:p>
     <w:p>
@@ -434,135 +222,7 @@
         </w:numPr>
       </w:pPr>
       <w:r>
-        <w:t xml:space="preserve">Khi so </w:t>
-      </w:r>
-      <w:proofErr w:type="spellStart"/>
-      <w:r>
-        <w:t>sánh</w:t>
-      </w:r>
-      <w:proofErr w:type="spellEnd"/>
-      <w:r>
-        <w:t xml:space="preserve"> </w:t>
-      </w:r>
-      <w:proofErr w:type="spellStart"/>
-      <w:r>
-        <w:t>thì</w:t>
-      </w:r>
-      <w:proofErr w:type="spellEnd"/>
-      <w:r>
-        <w:t xml:space="preserve"> </w:t>
-      </w:r>
-      <w:proofErr w:type="spellStart"/>
-      <w:r>
-        <w:t>sẽ</w:t>
-      </w:r>
-      <w:proofErr w:type="spellEnd"/>
-      <w:r>
-        <w:t xml:space="preserve"> </w:t>
-      </w:r>
-      <w:proofErr w:type="spellStart"/>
-      <w:r>
-        <w:t>tìm</w:t>
-      </w:r>
-      <w:proofErr w:type="spellEnd"/>
-      <w:r>
-        <w:t xml:space="preserve"> </w:t>
-      </w:r>
-      <w:proofErr w:type="spellStart"/>
-      <w:r>
-        <w:t>tập</w:t>
-      </w:r>
-      <w:proofErr w:type="spellEnd"/>
-      <w:r>
-        <w:t xml:space="preserve"> </w:t>
-      </w:r>
-      <w:proofErr w:type="spellStart"/>
-      <w:r>
-        <w:t>các</w:t>
-      </w:r>
-      <w:proofErr w:type="spellEnd"/>
-      <w:r>
-        <w:t xml:space="preserve"> </w:t>
-      </w:r>
-      <w:proofErr w:type="spellStart"/>
-      <w:r>
-        <w:t>văn</w:t>
-      </w:r>
-      <w:proofErr w:type="spellEnd"/>
-      <w:r>
-        <w:t xml:space="preserve"> </w:t>
-      </w:r>
-      <w:proofErr w:type="spellStart"/>
-      <w:r>
-        <w:t>bản</w:t>
-      </w:r>
-      <w:proofErr w:type="spellEnd"/>
-      <w:r>
-        <w:t xml:space="preserve"> </w:t>
-      </w:r>
-      <w:proofErr w:type="spellStart"/>
-      <w:r>
-        <w:t>có</w:t>
-      </w:r>
-      <w:proofErr w:type="spellEnd"/>
-      <w:r>
-        <w:t xml:space="preserve"> </w:t>
-      </w:r>
-      <w:proofErr w:type="spellStart"/>
-      <w:r>
-        <w:t>khả</w:t>
-      </w:r>
-      <w:proofErr w:type="spellEnd"/>
-      <w:r>
-        <w:t xml:space="preserve"> </w:t>
-      </w:r>
-      <w:proofErr w:type="spellStart"/>
-      <w:r>
-        <w:t>năng</w:t>
-      </w:r>
-      <w:proofErr w:type="spellEnd"/>
-      <w:r>
-        <w:t xml:space="preserve"> </w:t>
-      </w:r>
-      <w:proofErr w:type="spellStart"/>
-      <w:r>
-        <w:t>cao</w:t>
-      </w:r>
-      <w:proofErr w:type="spellEnd"/>
-      <w:r>
-        <w:t xml:space="preserve"> </w:t>
-      </w:r>
-      <w:proofErr w:type="spellStart"/>
-      <w:r>
-        <w:t>xảy</w:t>
-      </w:r>
-      <w:proofErr w:type="spellEnd"/>
-      <w:r>
-        <w:t xml:space="preserve"> ra </w:t>
-      </w:r>
-      <w:proofErr w:type="spellStart"/>
-      <w:r>
-        <w:t>tương</w:t>
-      </w:r>
-      <w:proofErr w:type="spellEnd"/>
-      <w:r>
-        <w:t xml:space="preserve"> </w:t>
-      </w:r>
-      <w:proofErr w:type="spellStart"/>
-      <w:r>
-        <w:t>đồng</w:t>
-      </w:r>
-      <w:proofErr w:type="spellEnd"/>
-      <w:r>
-        <w:t xml:space="preserve"> </w:t>
-      </w:r>
-      <w:proofErr w:type="spellStart"/>
-      <w:r>
-        <w:t>từ</w:t>
-      </w:r>
-      <w:proofErr w:type="spellEnd"/>
-      <w:r>
-        <w:t xml:space="preserve"> database</w:t>
+        <w:t>Khi so sánh thì sẽ tìm tập các văn bản có khả năng cao xảy ra tương đồng từ database</w:t>
       </w:r>
       <w:r>
         <w:t>.</w:t>
@@ -576,147 +236,26 @@
           <w:numId w:val="1"/>
         </w:numPr>
       </w:pPr>
-      <w:proofErr w:type="spellStart"/>
       <w:r>
         <w:t>D</w:t>
       </w:r>
       <w:r>
-        <w:t>ùng</w:t>
-      </w:r>
-      <w:proofErr w:type="spellEnd"/>
+        <w:t xml:space="preserve">ùng </w:t>
+      </w:r>
+      <w:r>
+        <w:t>thuật toán L</w:t>
+      </w:r>
+      <w:r>
+        <w:t>evenshtein</w:t>
+      </w:r>
+      <w:r>
+        <w:t xml:space="preserve"> để đo độ tương đồng giữa các câu</w:t>
+      </w:r>
       <w:r>
         <w:t xml:space="preserve"> </w:t>
       </w:r>
-      <w:proofErr w:type="spellStart"/>
-      <w:r>
-        <w:t>thuật</w:t>
-      </w:r>
-      <w:proofErr w:type="spellEnd"/>
-      <w:r>
-        <w:t xml:space="preserve"> </w:t>
-      </w:r>
-      <w:proofErr w:type="spellStart"/>
-      <w:r>
-        <w:t>toán</w:t>
-      </w:r>
-      <w:proofErr w:type="spellEnd"/>
-      <w:r>
-        <w:t xml:space="preserve"> </w:t>
-      </w:r>
-      <w:proofErr w:type="spellStart"/>
-      <w:r>
-        <w:t>L</w:t>
-      </w:r>
-      <w:r>
-        <w:t>evenshtein</w:t>
-      </w:r>
-      <w:proofErr w:type="spellEnd"/>
-      <w:r>
-        <w:t xml:space="preserve"> </w:t>
-      </w:r>
-      <w:proofErr w:type="spellStart"/>
-      <w:r>
-        <w:t>để</w:t>
-      </w:r>
-      <w:proofErr w:type="spellEnd"/>
-      <w:r>
-        <w:t xml:space="preserve"> </w:t>
-      </w:r>
-      <w:proofErr w:type="spellStart"/>
-      <w:r>
-        <w:t>đo</w:t>
-      </w:r>
-      <w:proofErr w:type="spellEnd"/>
-      <w:r>
-        <w:t xml:space="preserve"> </w:t>
-      </w:r>
-      <w:proofErr w:type="spellStart"/>
-      <w:r>
-        <w:t>độ</w:t>
-      </w:r>
-      <w:proofErr w:type="spellEnd"/>
-      <w:r>
-        <w:t xml:space="preserve"> </w:t>
-      </w:r>
-      <w:proofErr w:type="spellStart"/>
-      <w:r>
-        <w:t>tương</w:t>
-      </w:r>
-      <w:proofErr w:type="spellEnd"/>
-      <w:r>
-        <w:t xml:space="preserve"> </w:t>
-      </w:r>
-      <w:proofErr w:type="spellStart"/>
-      <w:r>
-        <w:t>đồng</w:t>
-      </w:r>
-      <w:proofErr w:type="spellEnd"/>
-      <w:r>
-        <w:t xml:space="preserve"> </w:t>
-      </w:r>
-      <w:proofErr w:type="spellStart"/>
-      <w:r>
-        <w:t>giữa</w:t>
-      </w:r>
-      <w:proofErr w:type="spellEnd"/>
-      <w:r>
-        <w:t xml:space="preserve"> </w:t>
-      </w:r>
-      <w:proofErr w:type="spellStart"/>
-      <w:r>
-        <w:t>các</w:t>
-      </w:r>
-      <w:proofErr w:type="spellEnd"/>
-      <w:r>
-        <w:t xml:space="preserve"> </w:t>
-      </w:r>
-      <w:proofErr w:type="spellStart"/>
-      <w:r>
-        <w:t>câu</w:t>
-      </w:r>
-      <w:proofErr w:type="spellEnd"/>
-      <w:r>
-        <w:t xml:space="preserve"> </w:t>
-      </w:r>
-      <w:proofErr w:type="spellStart"/>
-      <w:r>
-        <w:t>được</w:t>
-      </w:r>
-      <w:proofErr w:type="spellEnd"/>
-      <w:r>
-        <w:t xml:space="preserve"> </w:t>
-      </w:r>
-      <w:proofErr w:type="spellStart"/>
-      <w:r>
-        <w:t>tách</w:t>
-      </w:r>
-      <w:proofErr w:type="spellEnd"/>
-      <w:r>
-        <w:t xml:space="preserve"> ra </w:t>
-      </w:r>
-      <w:proofErr w:type="spellStart"/>
-      <w:r>
-        <w:t>từ</w:t>
-      </w:r>
-      <w:proofErr w:type="spellEnd"/>
-      <w:r>
-        <w:t xml:space="preserve"> </w:t>
-      </w:r>
-      <w:proofErr w:type="spellStart"/>
-      <w:r>
-        <w:t>văn</w:t>
-      </w:r>
-      <w:proofErr w:type="spellEnd"/>
-      <w:r>
-        <w:t xml:space="preserve"> </w:t>
-      </w:r>
-      <w:proofErr w:type="spellStart"/>
-      <w:r>
-        <w:t>bản</w:t>
-      </w:r>
-      <w:proofErr w:type="spellEnd"/>
-      <w:r>
-        <w:t>.</w:t>
+      <w:r>
+        <w:t>được tách ra từ văn bản.</w:t>
       </w:r>
     </w:p>
     <w:p>
@@ -727,227 +266,12 @@
           <w:numId w:val="2"/>
         </w:numPr>
       </w:pPr>
-      <w:proofErr w:type="spellStart"/>
-      <w:r>
-        <w:t>Cải</w:t>
-      </w:r>
-      <w:proofErr w:type="spellEnd"/>
-      <w:r>
-        <w:t xml:space="preserve"> </w:t>
-      </w:r>
-      <w:proofErr w:type="spellStart"/>
-      <w:r>
-        <w:t>tiến</w:t>
-      </w:r>
-      <w:proofErr w:type="spellEnd"/>
-      <w:r>
-        <w:t xml:space="preserve"> </w:t>
-      </w:r>
-      <w:proofErr w:type="spellStart"/>
-      <w:r>
-        <w:t>bằng</w:t>
-      </w:r>
-      <w:proofErr w:type="spellEnd"/>
-      <w:r>
-        <w:t xml:space="preserve"> </w:t>
-      </w:r>
-      <w:proofErr w:type="spellStart"/>
-      <w:r>
-        <w:t>cách</w:t>
-      </w:r>
-      <w:proofErr w:type="spellEnd"/>
-      <w:r>
-        <w:t xml:space="preserve"> </w:t>
-      </w:r>
-      <w:proofErr w:type="spellStart"/>
-      <w:r>
-        <w:t>sử</w:t>
-      </w:r>
-      <w:proofErr w:type="spellEnd"/>
-      <w:r>
-        <w:t xml:space="preserve"> </w:t>
-      </w:r>
-      <w:proofErr w:type="spellStart"/>
-      <w:r>
-        <w:t>dụng</w:t>
-      </w:r>
-      <w:proofErr w:type="spellEnd"/>
-      <w:r>
-        <w:t xml:space="preserve"> </w:t>
-      </w:r>
-      <w:proofErr w:type="spellStart"/>
-      <w:r>
-        <w:t>mô</w:t>
-      </w:r>
-      <w:proofErr w:type="spellEnd"/>
-      <w:r>
-        <w:t xml:space="preserve"> </w:t>
-      </w:r>
-      <w:proofErr w:type="spellStart"/>
-      <w:r>
-        <w:t>hình</w:t>
-      </w:r>
-      <w:proofErr w:type="spellEnd"/>
-      <w:r>
-        <w:t xml:space="preserve"> </w:t>
-      </w:r>
-      <w:proofErr w:type="spellStart"/>
-      <w:r>
-        <w:t>học</w:t>
-      </w:r>
-      <w:proofErr w:type="spellEnd"/>
-      <w:r>
-        <w:t xml:space="preserve"> </w:t>
-      </w:r>
-      <w:proofErr w:type="spellStart"/>
-      <w:r>
-        <w:t>sâu</w:t>
-      </w:r>
-      <w:proofErr w:type="spellEnd"/>
-      <w:r>
-        <w:t xml:space="preserve"> </w:t>
-      </w:r>
-      <w:proofErr w:type="spellStart"/>
-      <w:r>
-        <w:t>để</w:t>
-      </w:r>
-      <w:proofErr w:type="spellEnd"/>
-      <w:r>
-        <w:t xml:space="preserve"> </w:t>
-      </w:r>
-      <w:proofErr w:type="spellStart"/>
-      <w:r>
-        <w:t>huấn</w:t>
-      </w:r>
-      <w:proofErr w:type="spellEnd"/>
-      <w:r>
-        <w:t xml:space="preserve"> </w:t>
-      </w:r>
-      <w:proofErr w:type="spellStart"/>
-      <w:r>
-        <w:t>luyện</w:t>
-      </w:r>
-      <w:proofErr w:type="spellEnd"/>
-      <w:r>
-        <w:t xml:space="preserve"> </w:t>
-      </w:r>
-      <w:proofErr w:type="spellStart"/>
-      <w:r>
-        <w:t>bộ</w:t>
-      </w:r>
-      <w:proofErr w:type="spellEnd"/>
-      <w:r>
-        <w:t xml:space="preserve"> </w:t>
-      </w:r>
-      <w:proofErr w:type="spellStart"/>
-      <w:r>
-        <w:t>dữ</w:t>
-      </w:r>
-      <w:proofErr w:type="spellEnd"/>
-      <w:r>
-        <w:t xml:space="preserve"> </w:t>
-      </w:r>
-      <w:proofErr w:type="spellStart"/>
-      <w:r>
-        <w:t>liệu</w:t>
-      </w:r>
-      <w:proofErr w:type="spellEnd"/>
-      <w:r>
-        <w:t xml:space="preserve"> </w:t>
-      </w:r>
-      <w:proofErr w:type="spellStart"/>
-      <w:r>
-        <w:t>tiếng</w:t>
-      </w:r>
-      <w:proofErr w:type="spellEnd"/>
-      <w:r>
-        <w:t xml:space="preserve"> </w:t>
-      </w:r>
-      <w:proofErr w:type="spellStart"/>
-      <w:r>
-        <w:t>việt</w:t>
-      </w:r>
-      <w:proofErr w:type="spellEnd"/>
-      <w:r>
-        <w:t xml:space="preserve"> </w:t>
-      </w:r>
-      <w:proofErr w:type="spellStart"/>
-      <w:r>
-        <w:t>để</w:t>
-      </w:r>
-      <w:proofErr w:type="spellEnd"/>
-      <w:r>
-        <w:t xml:space="preserve"> tang </w:t>
-      </w:r>
-      <w:proofErr w:type="spellStart"/>
-      <w:r>
-        <w:t>khả</w:t>
-      </w:r>
-      <w:proofErr w:type="spellEnd"/>
-      <w:r>
-        <w:t xml:space="preserve"> </w:t>
-      </w:r>
-      <w:proofErr w:type="spellStart"/>
-      <w:r>
-        <w:t>năng</w:t>
-      </w:r>
-      <w:proofErr w:type="spellEnd"/>
-      <w:r>
-        <w:t xml:space="preserve"> </w:t>
-      </w:r>
-      <w:proofErr w:type="spellStart"/>
-      <w:r>
-        <w:t>nhận</w:t>
-      </w:r>
-      <w:proofErr w:type="spellEnd"/>
-      <w:r>
-        <w:t xml:space="preserve"> </w:t>
-      </w:r>
-      <w:proofErr w:type="spellStart"/>
-      <w:r>
-        <w:t>biết</w:t>
-      </w:r>
-      <w:proofErr w:type="spellEnd"/>
-      <w:r>
-        <w:t xml:space="preserve"> </w:t>
-      </w:r>
-      <w:proofErr w:type="spellStart"/>
-      <w:r>
-        <w:t>ngữ</w:t>
-      </w:r>
-      <w:proofErr w:type="spellEnd"/>
-      <w:r>
-        <w:t xml:space="preserve"> </w:t>
-      </w:r>
-      <w:proofErr w:type="spellStart"/>
-      <w:r>
-        <w:t>nghĩa</w:t>
-      </w:r>
-      <w:proofErr w:type="spellEnd"/>
-      <w:r>
-        <w:t xml:space="preserve"> </w:t>
-      </w:r>
-      <w:proofErr w:type="spellStart"/>
-      <w:r>
-        <w:t>của</w:t>
-      </w:r>
-      <w:proofErr w:type="spellEnd"/>
-      <w:r>
-        <w:t xml:space="preserve"> </w:t>
-      </w:r>
-      <w:proofErr w:type="spellStart"/>
-      <w:r>
-        <w:t>các</w:t>
-      </w:r>
-      <w:proofErr w:type="spellEnd"/>
-      <w:r>
-        <w:t xml:space="preserve"> </w:t>
-      </w:r>
-      <w:proofErr w:type="spellStart"/>
-      <w:r>
-        <w:t>câu</w:t>
-      </w:r>
-      <w:proofErr w:type="spellEnd"/>
+      <w:r>
+        <w:t>Cải tiến bằng cách sử dụng mô hình học sâu để huấn luyện</w:t>
+      </w:r>
+      <w:r>
+        <w:t xml:space="preserve"> bộ dữ liệu tiếng việt để tang khả năng nhận biết ngữ nghĩa của các câu</w:t>
+      </w:r>
       <w:r>
         <w:t>.</w:t>
       </w:r>
@@ -1938,6 +1262,21 @@
 </file>
 
 <file path=customXml/item1.xml><?xml version="1.0" encoding="utf-8"?>
+<p:properties xmlns:p="http://schemas.microsoft.com/office/2006/metadata/properties" xmlns:xsi="http://www.w3.org/2001/XMLSchema-instance" xmlns:pc="http://schemas.microsoft.com/office/infopath/2007/PartnerControls">
+  <documentManagement/>
+</p:properties>
+</file>
+
+<file path=customXml/item2.xml><?xml version="1.0" encoding="utf-8"?>
+<?mso-contentType ?>
+<FormTemplates xmlns="http://schemas.microsoft.com/sharepoint/v3/contenttype/forms">
+  <Display>DocumentLibraryForm</Display>
+  <Edit>DocumentLibraryForm</Edit>
+  <New>DocumentLibraryForm</New>
+</FormTemplates>
+</file>
+
+<file path=customXml/item3.xml><?xml version="1.0" encoding="utf-8"?>
 <ct:contentTypeSchema xmlns:ct="http://schemas.microsoft.com/office/2006/metadata/contentType" xmlns:ma="http://schemas.microsoft.com/office/2006/metadata/properties/metaAttributes" ct:_="" ma:_="" ma:contentTypeName="Document" ma:contentTypeID="0x010100BBB83BF62CC53C46AB7764BD36FB50B0" ma:contentTypeVersion="10" ma:contentTypeDescription="Create a new document." ma:contentTypeScope="" ma:versionID="a87db4f54cb3bc35656a77760c545cf4">
   <xsd:schema xmlns:xsd="http://www.w3.org/2001/XMLSchema" xmlns:xs="http://www.w3.org/2001/XMLSchema" xmlns:p="http://schemas.microsoft.com/office/2006/metadata/properties" xmlns:ns3="90a1b636-a24d-4466-a58c-1c71a4193295" targetNamespace="http://schemas.microsoft.com/office/2006/metadata/properties" ma:root="true" ma:fieldsID="503431be49421f3f1240ab80f5bea543" ns3:_="">
     <xsd:import namespace="90a1b636-a24d-4466-a58c-1c71a4193295"/>
@@ -2121,22 +1460,24 @@
 </ct:contentTypeSchema>
 </file>
 
-<file path=customXml/item2.xml><?xml version="1.0" encoding="utf-8"?>
-<?mso-contentType ?>
-<FormTemplates xmlns="http://schemas.microsoft.com/sharepoint/v3/contenttype/forms">
-  <Display>DocumentLibraryForm</Display>
-  <Edit>DocumentLibraryForm</Edit>
-  <New>DocumentLibraryForm</New>
-</FormTemplates>
+<file path=customXml/itemProps1.xml><?xml version="1.0" encoding="utf-8"?>
+<ds:datastoreItem xmlns:ds="http://schemas.openxmlformats.org/officeDocument/2006/customXml" ds:itemID="{50F70F53-223D-4585-9B7C-CEC5E240A451}">
+  <ds:schemaRefs>
+    <ds:schemaRef ds:uri="http://schemas.microsoft.com/office/2006/metadata/properties"/>
+    <ds:schemaRef ds:uri="http://schemas.microsoft.com/office/infopath/2007/PartnerControls"/>
+  </ds:schemaRefs>
+</ds:datastoreItem>
 </file>
 
-<file path=customXml/item3.xml><?xml version="1.0" encoding="utf-8"?>
-<p:properties xmlns:p="http://schemas.microsoft.com/office/2006/metadata/properties" xmlns:xsi="http://www.w3.org/2001/XMLSchema-instance" xmlns:pc="http://schemas.microsoft.com/office/infopath/2007/PartnerControls">
-  <documentManagement/>
-</p:properties>
+<file path=customXml/itemProps2.xml><?xml version="1.0" encoding="utf-8"?>
+<ds:datastoreItem xmlns:ds="http://schemas.openxmlformats.org/officeDocument/2006/customXml" ds:itemID="{B9A30D79-8BFA-42C8-A9D4-6D58DAD1415E}">
+  <ds:schemaRefs>
+    <ds:schemaRef ds:uri="http://schemas.microsoft.com/sharepoint/v3/contenttype/forms"/>
+  </ds:schemaRefs>
+</ds:datastoreItem>
 </file>
 
-<file path=customXml/itemProps1.xml><?xml version="1.0" encoding="utf-8"?>
+<file path=customXml/itemProps3.xml><?xml version="1.0" encoding="utf-8"?>
 <ds:datastoreItem xmlns:ds="http://schemas.openxmlformats.org/officeDocument/2006/customXml" ds:itemID="{86DFA41A-52D3-4BB8-8AAC-C3C51598D4AC}">
   <ds:schemaRefs>
     <ds:schemaRef ds:uri="http://schemas.microsoft.com/office/2006/metadata/contentType"/>
@@ -2152,28 +1493,4 @@
     <ds:schemaRef ds:uri="http://schemas.microsoft.com/internal/obd"/>
   </ds:schemaRefs>
 </ds:datastoreItem>
-</file>
-
-<file path=customXml/itemProps2.xml><?xml version="1.0" encoding="utf-8"?>
-<ds:datastoreItem xmlns:ds="http://schemas.openxmlformats.org/officeDocument/2006/customXml" ds:itemID="{B9A30D79-8BFA-42C8-A9D4-6D58DAD1415E}">
-  <ds:schemaRefs>
-    <ds:schemaRef ds:uri="http://schemas.microsoft.com/sharepoint/v3/contenttype/forms"/>
-  </ds:schemaRefs>
-</ds:datastoreItem>
-</file>
-
-<file path=customXml/itemProps3.xml><?xml version="1.0" encoding="utf-8"?>
-<ds:datastoreItem xmlns:ds="http://schemas.openxmlformats.org/officeDocument/2006/customXml" ds:itemID="{50F70F53-223D-4585-9B7C-CEC5E240A451}">
-  <ds:schemaRefs>
-    <ds:schemaRef ds:uri="90a1b636-a24d-4466-a58c-1c71a4193295"/>
-    <ds:schemaRef ds:uri="http://purl.org/dc/dcmitype/"/>
-    <ds:schemaRef ds:uri="http://www.w3.org/XML/1998/namespace"/>
-    <ds:schemaRef ds:uri="http://purl.org/dc/elements/1.1/"/>
-    <ds:schemaRef ds:uri="http://schemas.microsoft.com/office/2006/documentManagement/types"/>
-    <ds:schemaRef ds:uri="http://schemas.openxmlformats.org/package/2006/metadata/core-properties"/>
-    <ds:schemaRef ds:uri="http://schemas.microsoft.com/office/2006/metadata/properties"/>
-    <ds:schemaRef ds:uri="http://schemas.microsoft.com/office/infopath/2007/PartnerControls"/>
-    <ds:schemaRef ds:uri="http://purl.org/dc/terms/"/>
-  </ds:schemaRefs>
-</ds:datastoreItem>
 </file>
</xml_diff>